<commit_message>
tests boite blance implémentation
</commit_message>
<xml_diff>
--- a/TP4/rapport.docx
+++ b/TP4/rapport.docx
@@ -4,117 +4,588 @@
   <w:body>
     <w:p>
       <w:pPr>
-        <w:rPr>
-          <w:lang w:val="fr-BE"/>
-        </w:rPr>
-      </w:pPr>
-      <w:r>
-        <w:rPr>
-          <w:lang w:val="fr-BE"/>
-        </w:rPr>
-        <w:t>Test à faire pour les b</w:t>
-      </w:r>
-      <w:r>
-        <w:rPr>
-          <w:lang w:val="fr-BE"/>
-        </w:rPr>
-        <w:t>oites noires :</w:t>
+        <w:pStyle w:val="IntenseQuote"/>
+        <w:rPr>
+          <w:rStyle w:val="IntenseEmphasis"/>
+          <w:lang w:val="fr-CA"/>
+        </w:rPr>
+      </w:pPr>
+      <w:r>
+        <w:rPr>
+          <w:rStyle w:val="IntenseEmphasis"/>
+          <w:lang w:val="fr-CA"/>
+        </w:rPr>
+        <w:t>TP</w:t>
+      </w:r>
+      <w:r>
+        <w:rPr>
+          <w:rStyle w:val="IntenseEmphasis"/>
+          <w:lang w:val="fr-CA"/>
+        </w:rPr>
+        <w:t>4</w:t>
+      </w:r>
+      <w:r>
+        <w:rPr>
+          <w:rStyle w:val="IntenseEmphasis"/>
+          <w:lang w:val="fr-CA"/>
+        </w:rPr>
+        <w:t xml:space="preserve"> – IFT 3913 Qualité du logiciel et métriques – Automne 2022</w:t>
       </w:r>
     </w:p>
     <w:p>
       <w:pPr>
-        <w:rPr>
-          <w:lang w:val="fr-BE"/>
-        </w:rPr>
-      </w:pPr>
-      <w:r>
-        <w:rPr>
-          <w:lang w:val="fr-BE"/>
-        </w:rPr>
-        <w:t>Montant : [0,10000]</w:t>
+        <w:pStyle w:val="Quote"/>
+        <w:rPr>
+          <w:lang w:val="fr-CA"/>
+        </w:rPr>
+      </w:pPr>
+      <w:r>
+        <w:rPr>
+          <w:lang w:val="fr-CA"/>
+        </w:rPr>
+        <w:t>Auteurs : Anthony Grange (20160453) &amp; Luchino Allix-Lastrego (20222844)</w:t>
       </w:r>
     </w:p>
     <w:p>
       <w:pPr>
-        <w:pStyle w:val="ListParagraph"/>
-        <w:numPr>
-          <w:ilvl w:val="0"/>
-          <w:numId w:val="1"/>
-        </w:numPr>
-        <w:rPr>
-          <w:lang w:val="fr-BE"/>
-        </w:rPr>
-      </w:pPr>
-      <w:r>
-        <w:rPr>
-          <w:lang w:val="fr-BE"/>
-        </w:rPr>
-        <w:t>Typique : {-1000,3000,15000}</w:t>
+        <w:rPr>
+          <w:rStyle w:val="IntenseReference"/>
+          <w:lang w:val="fr-BE"/>
+        </w:rPr>
+      </w:pPr>
+      <w:r>
+        <w:rPr>
+          <w:rStyle w:val="IntenseReference"/>
+          <w:lang w:val="fr-CA"/>
+        </w:rPr>
+        <w:t xml:space="preserve">Tests boîte noire </w:t>
+      </w:r>
+      <w:r>
+        <w:rPr>
+          <w:rStyle w:val="IntenseReference"/>
+          <w:lang w:val="fr-CA"/>
+        </w:rPr>
+        <w:t>:</w:t>
       </w:r>
     </w:p>
     <w:p>
       <w:pPr>
-        <w:pStyle w:val="ListParagraph"/>
-        <w:numPr>
-          <w:ilvl w:val="0"/>
-          <w:numId w:val="1"/>
-        </w:numPr>
-        <w:rPr>
-          <w:lang w:val="fr-BE"/>
-        </w:rPr>
-      </w:pPr>
-      <w:r>
-        <w:rPr>
-          <w:lang w:val="fr-BE"/>
-        </w:rPr>
-        <w:t>Frontière :{-0.1,0,10000,1000.1} (expliquer que Q étant complet, on ne peut prendre une valeur juste en dessous de 0 ou juste au dessus de Q).</w:t>
+        <w:rPr>
+          <w:lang w:val="fr-BE"/>
+        </w:rPr>
+      </w:pPr>
+      <w:r>
+        <w:rPr>
+          <w:lang w:val="fr-BE"/>
+        </w:rPr>
+        <w:t xml:space="preserve">Nous devons étudier </w:t>
+      </w:r>
+      <w:r>
+        <w:rPr>
+          <w:lang w:val="fr-BE"/>
+        </w:rPr>
+        <w:t xml:space="preserve">à l’aide de tests boîte noire </w:t>
+      </w:r>
+      <w:r>
+        <w:rPr>
+          <w:lang w:val="fr-BE"/>
+        </w:rPr>
+        <w:t xml:space="preserve">la méthode </w:t>
+      </w:r>
+      <w:proofErr w:type="spellStart"/>
+      <w:proofErr w:type="gramStart"/>
+      <w:r>
+        <w:rPr>
+          <w:rFonts w:ascii="Inconsolata" w:hAnsi="Inconsolata"/>
+          <w:lang w:val="fr-BE"/>
+        </w:rPr>
+        <w:t>convert</w:t>
+      </w:r>
+      <w:proofErr w:type="spellEnd"/>
+      <w:r>
+        <w:rPr>
+          <w:rFonts w:ascii="Inconsolata" w:hAnsi="Inconsolata"/>
+          <w:lang w:val="fr-BE"/>
+        </w:rPr>
+        <w:t>(</w:t>
+      </w:r>
+      <w:proofErr w:type="gramEnd"/>
+      <w:r>
+        <w:rPr>
+          <w:rFonts w:ascii="Inconsolata" w:hAnsi="Inconsolata"/>
+          <w:lang w:val="fr-BE"/>
+        </w:rPr>
+        <w:t>)</w:t>
+      </w:r>
+      <w:r>
+        <w:rPr>
+          <w:lang w:val="fr-BE"/>
+        </w:rPr>
+        <w:t>. Pour cela nous devons définir une partition du domaine des entrées. On suppose que la spécification exige que les devises soient :</w:t>
       </w:r>
     </w:p>
     <w:p>
       <w:pPr>
-        <w:pStyle w:val="Default"/>
-      </w:pPr>
-      <w:r>
-        <w:rPr>
-          <w:lang w:val="fr-BE"/>
-        </w:rPr>
-        <w:t xml:space="preserve">Devises : </w:t>
-      </w:r>
-      <w:r>
-        <w:rPr>
-          <w:sz w:val="16"/>
-          <w:szCs w:val="16"/>
-        </w:rPr>
-        <w:t xml:space="preserve">USD, CAD, GBP, EUR, CHF, INR, AUD. </w:t>
+        <w:ind w:firstLine="720"/>
+      </w:pPr>
+      <w:r>
+        <w:t>{</w:t>
+      </w:r>
+      <w:proofErr w:type="gramStart"/>
+      <w:r>
+        <w:t>USD,CAD</w:t>
+      </w:r>
+      <w:proofErr w:type="gramEnd"/>
+      <w:r>
+        <w:t>,GBP,EUR,CHF,INR,AUD}</w:t>
       </w:r>
     </w:p>
     <w:p>
       <w:pPr>
-        <w:pStyle w:val="ListParagraph"/>
-        <w:numPr>
-          <w:ilvl w:val="0"/>
-          <w:numId w:val="1"/>
-        </w:numPr>
-      </w:pPr>
-      <w:r>
-        <w:t>CAD, EUR, CHF</w:t>
+        <w:rPr>
+          <w:lang w:val="fr-BE"/>
+        </w:rPr>
+      </w:pPr>
+      <w:r>
+        <w:rPr>
+          <w:lang w:val="fr-BE"/>
+        </w:rPr>
+        <w:t>Et que le montant s</w:t>
+      </w:r>
+      <w:r>
+        <w:rPr>
+          <w:lang w:val="fr-BE"/>
+        </w:rPr>
+        <w:t>oit dans l’intervalle :</w:t>
       </w:r>
     </w:p>
     <w:p>
       <w:pPr>
-        <w:pStyle w:val="ListParagraph"/>
-        <w:numPr>
-          <w:ilvl w:val="0"/>
-          <w:numId w:val="1"/>
-        </w:numPr>
-      </w:pPr>
-      <w:r>
-        <w:t>YEN,NOK,BOB</w:t>
-      </w:r>
+        <w:rPr>
+          <w:lang w:val="fr-BE"/>
+        </w:rPr>
+      </w:pPr>
+      <w:r>
+        <w:rPr>
+          <w:lang w:val="fr-BE"/>
+        </w:rPr>
+        <w:tab/>
+        <w:t>[0,10000]</w:t>
+      </w:r>
+    </w:p>
+    <w:p>
+      <w:pPr>
+        <w:rPr>
+          <w:rFonts w:cstheme="minorHAnsi"/>
+          <w:lang w:val="fr-BE"/>
+        </w:rPr>
+      </w:pPr>
+      <w:r>
+        <w:rPr>
+          <w:lang w:val="fr-BE"/>
+        </w:rPr>
+        <w:t xml:space="preserve">Vu que </w:t>
+      </w:r>
+      <w:proofErr w:type="spellStart"/>
+      <w:proofErr w:type="gramStart"/>
+      <w:r>
+        <w:rPr>
+          <w:rFonts w:ascii="Inconsolata" w:hAnsi="Inconsolata"/>
+          <w:lang w:val="fr-BE"/>
+        </w:rPr>
+        <w:t>convert</w:t>
+      </w:r>
+      <w:proofErr w:type="spellEnd"/>
+      <w:r>
+        <w:rPr>
+          <w:rFonts w:ascii="Inconsolata" w:hAnsi="Inconsolata"/>
+          <w:lang w:val="fr-BE"/>
+        </w:rPr>
+        <w:t>(</w:t>
+      </w:r>
+      <w:proofErr w:type="gramEnd"/>
+      <w:r>
+        <w:rPr>
+          <w:rFonts w:ascii="Inconsolata" w:hAnsi="Inconsolata"/>
+          <w:lang w:val="fr-BE"/>
+        </w:rPr>
+        <w:t>)</w:t>
+      </w:r>
+      <w:r>
+        <w:rPr>
+          <w:rFonts w:ascii="Inconsolata" w:hAnsi="Inconsolata"/>
+          <w:lang w:val="fr-BE"/>
+        </w:rPr>
+        <w:t xml:space="preserve"> </w:t>
+      </w:r>
+      <w:r>
+        <w:rPr>
+          <w:rFonts w:cstheme="minorHAnsi"/>
+          <w:lang w:val="fr-BE"/>
+        </w:rPr>
+        <w:t>requiert</w:t>
+      </w:r>
+      <w:r>
+        <w:rPr>
+          <w:rFonts w:cstheme="minorHAnsi"/>
+          <w:lang w:val="fr-BE"/>
+        </w:rPr>
+        <w:t xml:space="preserve"> deux devises, nous avons opté pour deux devises de la spécification et deux qui n’en font pas partie, respectivement {CAD,EUR} et {NOK,BOB}. </w:t>
+      </w:r>
+    </w:p>
+    <w:p>
+      <w:pPr>
+        <w:rPr>
+          <w:rFonts w:cstheme="minorHAnsi"/>
+          <w:lang w:val="fr-BE"/>
+        </w:rPr>
+      </w:pPr>
+      <w:r>
+        <w:rPr>
+          <w:rFonts w:cstheme="minorHAnsi"/>
+          <w:lang w:val="fr-BE"/>
+        </w:rPr>
+        <w:t xml:space="preserve">Pour les valeurs des montant, nous avons pris {-1000,3000,15000} pour représenter les classes d’équivalences {0 ≤ d </w:t>
+      </w:r>
+      <w:r>
+        <w:rPr>
+          <w:rFonts w:cstheme="minorHAnsi"/>
+          <w:lang w:val="fr-BE"/>
+        </w:rPr>
+        <w:t>≤</w:t>
+      </w:r>
+      <w:r>
+        <w:rPr>
+          <w:rFonts w:cstheme="minorHAnsi"/>
+          <w:lang w:val="fr-BE"/>
+        </w:rPr>
+        <w:t xml:space="preserve"> 10000}, </w:t>
+      </w:r>
+      <w:r>
+        <w:rPr>
+          <w:rFonts w:cstheme="minorHAnsi"/>
+          <w:lang w:val="fr-BE"/>
+        </w:rPr>
+        <w:t xml:space="preserve">{d ≤ </w:t>
+      </w:r>
+      <w:r>
+        <w:rPr>
+          <w:rFonts w:cstheme="minorHAnsi"/>
+          <w:lang w:val="fr-BE"/>
+        </w:rPr>
+        <w:t>0</w:t>
+      </w:r>
+      <w:r>
+        <w:rPr>
+          <w:rFonts w:cstheme="minorHAnsi"/>
+          <w:lang w:val="fr-BE"/>
+        </w:rPr>
+        <w:t>}</w:t>
+      </w:r>
+      <w:r>
+        <w:rPr>
+          <w:rFonts w:cstheme="minorHAnsi"/>
+          <w:lang w:val="fr-BE"/>
+        </w:rPr>
+        <w:t xml:space="preserve"> et </w:t>
+      </w:r>
+      <w:r>
+        <w:rPr>
+          <w:rFonts w:cstheme="minorHAnsi"/>
+          <w:lang w:val="fr-BE"/>
+        </w:rPr>
+        <w:t>{10000 ≤ d}</w:t>
+      </w:r>
+      <w:r>
+        <w:rPr>
+          <w:rFonts w:cstheme="minorHAnsi"/>
+          <w:lang w:val="fr-BE"/>
+        </w:rPr>
+        <w:t xml:space="preserve">.  </w:t>
+      </w:r>
+      <w:r>
+        <w:rPr>
+          <w:rFonts w:cstheme="minorHAnsi"/>
+          <w:lang w:val="fr-BE"/>
+        </w:rPr>
+        <w:t xml:space="preserve">Pour les valeurs frontière nous avons pris {0-i,0} et {10000,10000+i} ou i = </w:t>
+      </w:r>
+      <w:r>
+        <w:rPr>
+          <w:lang w:val="fr-BE"/>
+        </w:rPr>
+        <w:t>2</w:t>
+      </w:r>
+      <w:r>
+        <w:rPr>
+          <w:vertAlign w:val="superscript"/>
+          <w:lang w:val="fr-BE"/>
+        </w:rPr>
+        <w:t>-</w:t>
+      </w:r>
+      <w:proofErr w:type="gramStart"/>
+      <w:r>
+        <w:rPr>
+          <w:vertAlign w:val="superscript"/>
+          <w:lang w:val="fr-BE"/>
+        </w:rPr>
+        <w:t>1074</w:t>
+      </w:r>
+      <w:r>
+        <w:rPr>
+          <w:rFonts w:cstheme="minorHAnsi"/>
+          <w:lang w:val="fr-BE"/>
+        </w:rPr>
+        <w:t xml:space="preserve"> ,</w:t>
+      </w:r>
+      <w:proofErr w:type="gramEnd"/>
+      <w:r>
+        <w:rPr>
+          <w:rFonts w:cstheme="minorHAnsi"/>
+          <w:lang w:val="fr-BE"/>
+        </w:rPr>
+        <w:t xml:space="preserve"> la plus petite valeur qu’un double puisse représenter en java. Ce qui nous donne comme jeu de </w:t>
+      </w:r>
+      <w:proofErr w:type="gramStart"/>
+      <w:r>
+        <w:rPr>
+          <w:rFonts w:cstheme="minorHAnsi"/>
+          <w:lang w:val="fr-BE"/>
+        </w:rPr>
+        <w:t xml:space="preserve">valeurs </w:t>
+      </w:r>
+      <w:r>
+        <w:rPr>
+          <w:rFonts w:cstheme="minorHAnsi"/>
+          <w:lang w:val="fr-BE"/>
+        </w:rPr>
+        <w:t xml:space="preserve"> </w:t>
+      </w:r>
+      <w:r>
+        <w:rPr>
+          <w:rFonts w:cstheme="minorHAnsi"/>
+          <w:lang w:val="fr-BE"/>
+        </w:rPr>
+        <w:t>{</w:t>
+      </w:r>
+      <w:proofErr w:type="gramEnd"/>
+      <w:r>
+        <w:rPr>
+          <w:rFonts w:cstheme="minorHAnsi"/>
+          <w:lang w:val="fr-BE"/>
+        </w:rPr>
+        <w:t>-1000, 0-i,0, 3000,</w:t>
+      </w:r>
+      <w:r>
+        <w:rPr>
+          <w:rFonts w:cstheme="minorHAnsi"/>
+          <w:lang w:val="fr-BE"/>
+        </w:rPr>
+        <w:t>10000,10000+i</w:t>
+      </w:r>
+      <w:r>
+        <w:rPr>
+          <w:rFonts w:cstheme="minorHAnsi"/>
+          <w:lang w:val="fr-BE"/>
+        </w:rPr>
+        <w:t>,15000</w:t>
+      </w:r>
+      <w:r>
+        <w:rPr>
+          <w:rFonts w:cstheme="minorHAnsi"/>
+          <w:lang w:val="fr-BE"/>
+        </w:rPr>
+        <w:t>}</w:t>
+      </w:r>
+      <w:r>
+        <w:rPr>
+          <w:rFonts w:cstheme="minorHAnsi"/>
+          <w:lang w:val="fr-BE"/>
+        </w:rPr>
+        <w:t>.</w:t>
+      </w:r>
+    </w:p>
+    <w:p>
+      <w:pPr>
+        <w:rPr>
+          <w:rFonts w:cstheme="minorHAnsi"/>
+          <w:lang w:val="fr-BE"/>
+        </w:rPr>
+      </w:pPr>
+      <w:r>
+        <w:rPr>
+          <w:rFonts w:cstheme="minorHAnsi"/>
+          <w:lang w:val="fr-BE"/>
+        </w:rPr>
+        <w:t xml:space="preserve">Pour chaque valeur nous avons tester la fonction avec deux fois la même </w:t>
+      </w:r>
+      <w:r>
+        <w:rPr>
+          <w:rFonts w:cstheme="minorHAnsi"/>
+          <w:lang w:val="fr-BE"/>
+        </w:rPr>
+        <w:t xml:space="preserve">devise valide, deux devises valides différentes, une devise valide et une non valide, deux devises invalides différentes et deux fois la même devise invalide. Ce qui nous fais 5 cas différents pour 7 montant différents soit 35 tests </w:t>
+      </w:r>
+      <w:proofErr w:type="spellStart"/>
+      <w:proofErr w:type="gramStart"/>
+      <w:r>
+        <w:rPr>
+          <w:rFonts w:cstheme="minorHAnsi"/>
+          <w:lang w:val="fr-BE"/>
+        </w:rPr>
+        <w:t>a</w:t>
+      </w:r>
+      <w:proofErr w:type="spellEnd"/>
+      <w:proofErr w:type="gramEnd"/>
+      <w:r>
+        <w:rPr>
+          <w:rFonts w:cstheme="minorHAnsi"/>
+          <w:lang w:val="fr-BE"/>
+        </w:rPr>
+        <w:t xml:space="preserve"> effectuer.</w:t>
+      </w:r>
+    </w:p>
+    <w:p>
+      <w:pPr>
+        <w:rPr>
+          <w:rFonts w:cstheme="minorHAnsi"/>
+          <w:lang w:val="fr-BE"/>
+        </w:rPr>
+      </w:pPr>
+      <w:r>
+        <w:rPr>
+          <w:rFonts w:cstheme="minorHAnsi"/>
+          <w:lang w:val="fr-BE"/>
+        </w:rPr>
+        <w:t xml:space="preserve">Résultats : </w:t>
+      </w:r>
+      <w:proofErr w:type="spellStart"/>
+      <w:r>
+        <w:rPr>
+          <w:rFonts w:cstheme="minorHAnsi"/>
+          <w:lang w:val="fr-BE"/>
+        </w:rPr>
+        <w:t>Peut</w:t>
+      </w:r>
+      <w:proofErr w:type="spellEnd"/>
+      <w:r>
+        <w:rPr>
+          <w:rFonts w:cstheme="minorHAnsi"/>
+          <w:lang w:val="fr-BE"/>
+        </w:rPr>
+        <w:t xml:space="preserve"> </w:t>
+      </w:r>
+      <w:proofErr w:type="spellStart"/>
+      <w:r>
+        <w:rPr>
+          <w:rFonts w:cstheme="minorHAnsi"/>
+          <w:lang w:val="fr-BE"/>
+        </w:rPr>
+        <w:t>importe</w:t>
+      </w:r>
+      <w:proofErr w:type="spellEnd"/>
+      <w:r>
+        <w:rPr>
+          <w:rFonts w:cstheme="minorHAnsi"/>
+          <w:lang w:val="fr-BE"/>
+        </w:rPr>
+        <w:t xml:space="preserve"> les devises et les montants, le calcul manuel de la conversion donne le même résultat que </w:t>
+      </w:r>
+      <w:proofErr w:type="spellStart"/>
+      <w:proofErr w:type="gramStart"/>
+      <w:r>
+        <w:rPr>
+          <w:rFonts w:ascii="Inconsolata" w:hAnsi="Inconsolata"/>
+          <w:lang w:val="fr-BE"/>
+        </w:rPr>
+        <w:t>convert</w:t>
+      </w:r>
+      <w:proofErr w:type="spellEnd"/>
+      <w:r>
+        <w:rPr>
+          <w:rFonts w:ascii="Inconsolata" w:hAnsi="Inconsolata"/>
+          <w:lang w:val="fr-BE"/>
+        </w:rPr>
+        <w:t>(</w:t>
+      </w:r>
+      <w:proofErr w:type="gramEnd"/>
+      <w:r>
+        <w:rPr>
+          <w:rFonts w:ascii="Inconsolata" w:hAnsi="Inconsolata"/>
+          <w:lang w:val="fr-BE"/>
+        </w:rPr>
+        <w:t>)</w:t>
+      </w:r>
+      <w:r>
+        <w:rPr>
+          <w:lang w:val="fr-BE"/>
+        </w:rPr>
+        <w:t xml:space="preserve">. </w:t>
+      </w:r>
+      <w:r>
+        <w:rPr>
+          <w:rFonts w:cstheme="minorHAnsi"/>
+          <w:lang w:val="fr-BE"/>
+        </w:rPr>
+        <w:t xml:space="preserve"> </w:t>
+      </w:r>
+    </w:p>
+    <w:p>
+      <w:pPr>
+        <w:rPr>
+          <w:rStyle w:val="IntenseReference"/>
+          <w:rFonts w:cstheme="minorHAnsi"/>
+          <w:b w:val="0"/>
+          <w:bCs w:val="0"/>
+          <w:smallCaps w:val="0"/>
+          <w:color w:val="auto"/>
+          <w:spacing w:val="0"/>
+          <w:lang w:val="fr-BE"/>
+        </w:rPr>
+      </w:pPr>
+      <w:r>
+        <w:rPr>
+          <w:rFonts w:cstheme="minorHAnsi"/>
+          <w:lang w:val="fr-BE"/>
+        </w:rPr>
+        <w:t>Conclusion : TODO</w:t>
+      </w:r>
+    </w:p>
+    <w:p>
+      <w:pPr>
+        <w:rPr>
+          <w:rStyle w:val="IntenseReference"/>
+          <w:lang w:val="fr-BE"/>
+        </w:rPr>
+      </w:pPr>
+      <w:r>
+        <w:rPr>
+          <w:rStyle w:val="IntenseReference"/>
+          <w:lang w:val="fr-BE"/>
+        </w:rPr>
+        <w:t>Tests boîte Blanche :</w:t>
+      </w:r>
+    </w:p>
+    <w:p>
+      <w:pPr>
+        <w:rPr>
+          <w:lang w:val="fr-BE"/>
+        </w:rPr>
+      </w:pPr>
+      <w:proofErr w:type="spellStart"/>
+      <w:proofErr w:type="gramStart"/>
+      <w:r>
+        <w:rPr>
+          <w:lang w:val="fr-BE"/>
+        </w:rPr>
+        <w:t>todo</w:t>
+      </w:r>
+      <w:proofErr w:type="spellEnd"/>
+      <w:proofErr w:type="gramEnd"/>
     </w:p>
     <w:sectPr>
       <w:pgSz w:w="11906" w:h="16838"/>
-      <w:pgMar w:top="1440" w:right="1440" w:bottom="1440" w:left="1440" w:header="708" w:footer="708" w:gutter="0"/>
+      <w:pgMar w:top="720" w:right="720" w:bottom="720" w:left="720" w:header="708" w:footer="708" w:gutter="0"/>
       <w:cols w:space="708"/>
       <w:docGrid w:linePitch="360"/>
     </w:sectPr>
@@ -125,6 +596,95 @@
 <file path=word/numbering.xml><?xml version="1.0" encoding="utf-8"?>
 <w:numbering xmlns:wpc="http://schemas.microsoft.com/office/word/2010/wordprocessingCanvas" xmlns:cx="http://schemas.microsoft.com/office/drawing/2014/chartex" xmlns:cx1="http://schemas.microsoft.com/office/drawing/2015/9/8/chartex" xmlns:cx2="http://schemas.microsoft.com/office/drawing/2015/10/21/chartex" xmlns:cx3="http://schemas.microsoft.com/office/drawing/2016/5/9/chartex" xmlns:cx4="http://schemas.microsoft.com/office/drawing/2016/5/10/chartex" xmlns:cx5="http://schemas.microsoft.com/office/drawing/2016/5/11/chartex" xmlns:cx6="http://schemas.microsoft.com/office/drawing/2016/5/12/chartex" xmlns:cx7="http://schemas.microsoft.com/office/drawing/2016/5/13/chartex" xmlns:cx8="http://schemas.microsoft.com/office/drawing/2016/5/14/chartex" xmlns:mc="http://schemas.openxmlformats.org/markup-compatibility/2006" xmlns:aink="http://schemas.microsoft.com/office/drawing/2016/ink" xmlns:am3d="http://schemas.microsoft.com/office/drawing/2017/model3d" xmlns:o="urn:schemas-microsoft-com:office:office" xmlns:oel="http://schemas.microsoft.com/office/2019/extlst" xmlns:r="http://schemas.openxmlformats.org/officeDocument/2006/relationships" xmlns:m="http://schemas.openxmlformats.org/officeDocument/2006/math" xmlns:v="urn:schemas-microsoft-com:vml" xmlns:wp14="http://schemas.microsoft.com/office/word/2010/wordprocessingDrawing" xmlns:wp="http://schemas.openxmlformats.org/drawingml/2006/wordprocessingDrawing" xmlns:w10="urn:schemas-microsoft-com:office:word" xmlns:w="http://schemas.openxmlformats.org/wordprocessingml/2006/main" xmlns:w14="http://schemas.microsoft.com/office/word/2010/wordml" xmlns:w15="http://schemas.microsoft.com/office/word/2012/wordml" xmlns:w16cex="http://schemas.microsoft.com/office/word/2018/wordml/cex" xmlns:w16cid="http://schemas.microsoft.com/office/word/2016/wordml/cid" xmlns:w16="http://schemas.microsoft.com/office/word/2018/wordml" xmlns:w16sdtdh="http://schemas.microsoft.com/office/word/2020/wordml/sdtdatahash" xmlns:w16se="http://schemas.microsoft.com/office/word/2015/wordml/symex" xmlns:wpg="http://schemas.microsoft.com/office/word/2010/wordprocessingGroup" xmlns:wpi="http://schemas.microsoft.com/office/word/2010/wordprocessingInk" xmlns:wne="http://schemas.microsoft.com/office/word/2006/wordml" xmlns:wps="http://schemas.microsoft.com/office/word/2010/wordprocessingShape" mc:Ignorable="w14 w15 w16se w16cid w16 w16cex w16sdtdh wp14">
   <w:abstractNum w:abstractNumId="0" w15:restartNumberingAfterBreak="0">
+    <w:nsid w:val="4FC21AAB"/>
+    <w:multiLevelType w:val="hybridMultilevel"/>
+    <w:tmpl w:val="B2840966"/>
+    <w:lvl w:ilvl="0" w:tplc="08090011">
+      <w:start w:val="1"/>
+      <w:numFmt w:val="decimal"/>
+      <w:lvlText w:val="%1)"/>
+      <w:lvlJc w:val="left"/>
+      <w:pPr>
+        <w:ind w:left="720" w:hanging="360"/>
+      </w:pPr>
+      <w:rPr>
+        <w:rFonts w:hint="default"/>
+      </w:rPr>
+    </w:lvl>
+    <w:lvl w:ilvl="1" w:tplc="08090019" w:tentative="1">
+      <w:start w:val="1"/>
+      <w:numFmt w:val="lowerLetter"/>
+      <w:lvlText w:val="%2."/>
+      <w:lvlJc w:val="left"/>
+      <w:pPr>
+        <w:ind w:left="1440" w:hanging="360"/>
+      </w:pPr>
+    </w:lvl>
+    <w:lvl w:ilvl="2" w:tplc="0809001B" w:tentative="1">
+      <w:start w:val="1"/>
+      <w:numFmt w:val="lowerRoman"/>
+      <w:lvlText w:val="%3."/>
+      <w:lvlJc w:val="right"/>
+      <w:pPr>
+        <w:ind w:left="2160" w:hanging="180"/>
+      </w:pPr>
+    </w:lvl>
+    <w:lvl w:ilvl="3" w:tplc="0809000F" w:tentative="1">
+      <w:start w:val="1"/>
+      <w:numFmt w:val="decimal"/>
+      <w:lvlText w:val="%4."/>
+      <w:lvlJc w:val="left"/>
+      <w:pPr>
+        <w:ind w:left="2880" w:hanging="360"/>
+      </w:pPr>
+    </w:lvl>
+    <w:lvl w:ilvl="4" w:tplc="08090019" w:tentative="1">
+      <w:start w:val="1"/>
+      <w:numFmt w:val="lowerLetter"/>
+      <w:lvlText w:val="%5."/>
+      <w:lvlJc w:val="left"/>
+      <w:pPr>
+        <w:ind w:left="3600" w:hanging="360"/>
+      </w:pPr>
+    </w:lvl>
+    <w:lvl w:ilvl="5" w:tplc="0809001B" w:tentative="1">
+      <w:start w:val="1"/>
+      <w:numFmt w:val="lowerRoman"/>
+      <w:lvlText w:val="%6."/>
+      <w:lvlJc w:val="right"/>
+      <w:pPr>
+        <w:ind w:left="4320" w:hanging="180"/>
+      </w:pPr>
+    </w:lvl>
+    <w:lvl w:ilvl="6" w:tplc="0809000F" w:tentative="1">
+      <w:start w:val="1"/>
+      <w:numFmt w:val="decimal"/>
+      <w:lvlText w:val="%7."/>
+      <w:lvlJc w:val="left"/>
+      <w:pPr>
+        <w:ind w:left="5040" w:hanging="360"/>
+      </w:pPr>
+    </w:lvl>
+    <w:lvl w:ilvl="7" w:tplc="08090019" w:tentative="1">
+      <w:start w:val="1"/>
+      <w:numFmt w:val="lowerLetter"/>
+      <w:lvlText w:val="%8."/>
+      <w:lvlJc w:val="left"/>
+      <w:pPr>
+        <w:ind w:left="5760" w:hanging="360"/>
+      </w:pPr>
+    </w:lvl>
+    <w:lvl w:ilvl="8" w:tplc="0809001B" w:tentative="1">
+      <w:start w:val="1"/>
+      <w:numFmt w:val="lowerRoman"/>
+      <w:lvlText w:val="%9."/>
+      <w:lvlJc w:val="right"/>
+      <w:pPr>
+        <w:ind w:left="6480" w:hanging="180"/>
+      </w:pPr>
+    </w:lvl>
+  </w:abstractNum>
+  <w:abstractNum w:abstractNumId="1" w15:restartNumberingAfterBreak="0">
     <w:nsid w:val="51253C4E"/>
     <w:multiLevelType w:val="hybridMultilevel"/>
     <w:tmpl w:val="FFFFFFFF"/>
@@ -175,7 +735,7 @@
       <w:lvlJc w:val="left"/>
     </w:lvl>
   </w:abstractNum>
-  <w:abstractNum w:abstractNumId="1" w15:restartNumberingAfterBreak="0">
+  <w:abstractNum w:abstractNumId="2" w15:restartNumberingAfterBreak="0">
     <w:nsid w:val="5BF0420C"/>
     <w:multiLevelType w:val="hybridMultilevel"/>
     <w:tmpl w:val="441C3910"/>
@@ -288,9 +848,12 @@
     </w:lvl>
   </w:abstractNum>
   <w:num w:numId="1" w16cid:durableId="252519887">
+    <w:abstractNumId w:val="2"/>
+  </w:num>
+  <w:num w:numId="2" w16cid:durableId="1668050086">
     <w:abstractNumId w:val="1"/>
   </w:num>
-  <w:num w:numId="2" w16cid:durableId="1668050086">
+  <w:num w:numId="3" w16cid:durableId="1653555439">
     <w:abstractNumId w:val="0"/>
   </w:num>
 </w:numbering>
@@ -749,6 +1312,140 @@
       <w:szCs w:val="24"/>
     </w:rPr>
   </w:style>
+  <w:style w:type="paragraph" w:styleId="IntenseQuote">
+    <w:name w:val="Intense Quote"/>
+    <w:basedOn w:val="Normal"/>
+    <w:next w:val="Normal"/>
+    <w:link w:val="IntenseQuoteChar"/>
+    <w:uiPriority w:val="30"/>
+    <w:qFormat/>
+    <w:rsid w:val="0043444B"/>
+    <w:pPr>
+      <w:pBdr>
+        <w:top w:val="single" w:sz="4" w:space="10" w:color="4472C4" w:themeColor="accent1"/>
+        <w:bottom w:val="single" w:sz="4" w:space="10" w:color="4472C4" w:themeColor="accent1"/>
+      </w:pBdr>
+      <w:spacing w:before="360" w:after="360"/>
+      <w:ind w:left="864" w:right="864"/>
+      <w:jc w:val="center"/>
+    </w:pPr>
+    <w:rPr>
+      <w:i/>
+      <w:iCs/>
+      <w:color w:val="4472C4" w:themeColor="accent1"/>
+    </w:rPr>
+  </w:style>
+  <w:style w:type="character" w:customStyle="1" w:styleId="IntenseQuoteChar">
+    <w:name w:val="Intense Quote Char"/>
+    <w:basedOn w:val="DefaultParagraphFont"/>
+    <w:link w:val="IntenseQuote"/>
+    <w:uiPriority w:val="30"/>
+    <w:rsid w:val="0043444B"/>
+    <w:rPr>
+      <w:i/>
+      <w:iCs/>
+      <w:color w:val="4472C4" w:themeColor="accent1"/>
+    </w:rPr>
+  </w:style>
+  <w:style w:type="character" w:styleId="Strong">
+    <w:name w:val="Strong"/>
+    <w:basedOn w:val="DefaultParagraphFont"/>
+    <w:uiPriority w:val="22"/>
+    <w:qFormat/>
+    <w:rsid w:val="0043444B"/>
+    <w:rPr>
+      <w:b/>
+      <w:bCs/>
+    </w:rPr>
+  </w:style>
+  <w:style w:type="paragraph" w:styleId="Subtitle">
+    <w:name w:val="Subtitle"/>
+    <w:basedOn w:val="Normal"/>
+    <w:next w:val="Normal"/>
+    <w:link w:val="SubtitleChar"/>
+    <w:uiPriority w:val="11"/>
+    <w:qFormat/>
+    <w:rsid w:val="0043444B"/>
+    <w:pPr>
+      <w:numPr>
+        <w:ilvl w:val="1"/>
+      </w:numPr>
+    </w:pPr>
+    <w:rPr>
+      <w:rFonts w:eastAsiaTheme="minorEastAsia"/>
+      <w:color w:val="5A5A5A" w:themeColor="text1" w:themeTint="A5"/>
+      <w:spacing w:val="15"/>
+    </w:rPr>
+  </w:style>
+  <w:style w:type="character" w:customStyle="1" w:styleId="SubtitleChar">
+    <w:name w:val="Subtitle Char"/>
+    <w:basedOn w:val="DefaultParagraphFont"/>
+    <w:link w:val="Subtitle"/>
+    <w:uiPriority w:val="11"/>
+    <w:rsid w:val="0043444B"/>
+    <w:rPr>
+      <w:rFonts w:eastAsiaTheme="minorEastAsia"/>
+      <w:color w:val="5A5A5A" w:themeColor="text1" w:themeTint="A5"/>
+      <w:spacing w:val="15"/>
+    </w:rPr>
+  </w:style>
+  <w:style w:type="character" w:styleId="IntenseReference">
+    <w:name w:val="Intense Reference"/>
+    <w:basedOn w:val="DefaultParagraphFont"/>
+    <w:uiPriority w:val="32"/>
+    <w:qFormat/>
+    <w:rsid w:val="0043444B"/>
+    <w:rPr>
+      <w:b/>
+      <w:bCs/>
+      <w:smallCaps/>
+      <w:color w:val="4472C4" w:themeColor="accent1"/>
+      <w:spacing w:val="5"/>
+    </w:rPr>
+  </w:style>
+  <w:style w:type="character" w:styleId="IntenseEmphasis">
+    <w:name w:val="Intense Emphasis"/>
+    <w:basedOn w:val="DefaultParagraphFont"/>
+    <w:uiPriority w:val="21"/>
+    <w:qFormat/>
+    <w:rsid w:val="0043444B"/>
+    <w:rPr>
+      <w:i/>
+      <w:iCs/>
+      <w:color w:val="4472C4" w:themeColor="accent1"/>
+    </w:rPr>
+  </w:style>
+  <w:style w:type="paragraph" w:styleId="Quote">
+    <w:name w:val="Quote"/>
+    <w:basedOn w:val="Normal"/>
+    <w:next w:val="Normal"/>
+    <w:link w:val="QuoteChar"/>
+    <w:uiPriority w:val="29"/>
+    <w:qFormat/>
+    <w:rsid w:val="0043444B"/>
+    <w:pPr>
+      <w:spacing w:before="200"/>
+      <w:ind w:left="864" w:right="864"/>
+      <w:jc w:val="center"/>
+    </w:pPr>
+    <w:rPr>
+      <w:i/>
+      <w:iCs/>
+      <w:color w:val="404040" w:themeColor="text1" w:themeTint="BF"/>
+    </w:rPr>
+  </w:style>
+  <w:style w:type="character" w:customStyle="1" w:styleId="QuoteChar">
+    <w:name w:val="Quote Char"/>
+    <w:basedOn w:val="DefaultParagraphFont"/>
+    <w:link w:val="Quote"/>
+    <w:uiPriority w:val="29"/>
+    <w:rsid w:val="0043444B"/>
+    <w:rPr>
+      <w:i/>
+      <w:iCs/>
+      <w:color w:val="404040" w:themeColor="text1" w:themeTint="BF"/>
+    </w:rPr>
+  </w:style>
 </w:styles>
 </file>
 

</xml_diff>